<commit_message>
updated project due dates
</commit_message>
<xml_diff>
--- a/calendars/Sum1_21-Stat216_Calendar-Online.docx
+++ b/calendars/Sum1_21-Stat216_Calendar-Online.docx
@@ -45,25 +45,7 @@
           <w:sz w:val="24"/>
           <w:szCs w:val="24"/>
         </w:rPr>
-        <w:t xml:space="preserve">GS = </w:t>
-      </w:r>
-      <w:proofErr w:type="spellStart"/>
-      <w:r>
-        <w:rPr>
-          <w:rFonts w:ascii="Times New Roman" w:hAnsi="Times New Roman" w:cs="Times New Roman"/>
-          <w:sz w:val="24"/>
-          <w:szCs w:val="24"/>
-        </w:rPr>
-        <w:t>Gradescope</w:t>
-      </w:r>
-      <w:proofErr w:type="spellEnd"/>
-      <w:r>
-        <w:rPr>
-          <w:rFonts w:ascii="Times New Roman" w:hAnsi="Times New Roman" w:cs="Times New Roman"/>
-          <w:sz w:val="24"/>
-          <w:szCs w:val="24"/>
-        </w:rPr>
-        <w:t>; D2L = Brightspace Desire to Learn; DP = Discussion post</w:t>
+        <w:t>GS = Gradescope; D2L = Brightspace Desire to Learn; DP = Discussion post</w:t>
       </w:r>
     </w:p>
     <w:tbl>
@@ -527,7 +509,6 @@
                 <w:szCs w:val="24"/>
               </w:rPr>
             </w:pPr>
-            <w:proofErr w:type="spellStart"/>
             <w:r>
               <w:rPr>
                 <w:rFonts w:ascii="Times New Roman" w:hAnsi="Times New Roman" w:cs="Times New Roman"/>
@@ -536,7 +517,6 @@
               </w:rPr>
               <w:t>Course_Tour</w:t>
             </w:r>
-            <w:proofErr w:type="spellEnd"/>
           </w:p>
           <w:p>
             <w:pPr>
@@ -1259,27 +1239,6 @@
             <w:pPr>
               <w:rPr>
                 <w:rFonts w:ascii="Times New Roman" w:hAnsi="Times New Roman" w:cs="Times New Roman"/>
-                <w:bCs/>
-                <w:color w:val="7030A0"/>
-                <w:sz w:val="24"/>
-                <w:szCs w:val="24"/>
-              </w:rPr>
-            </w:pPr>
-            <w:r>
-              <w:rPr>
-                <w:rFonts w:ascii="Times New Roman" w:hAnsi="Times New Roman" w:cs="Times New Roman"/>
-                <w:bCs/>
-                <w:color w:val="7030A0"/>
-                <w:sz w:val="24"/>
-                <w:szCs w:val="24"/>
-              </w:rPr>
-              <w:t>GS: Project Research Question and Study Design</w:t>
-            </w:r>
-          </w:p>
-          <w:p>
-            <w:pPr>
-              <w:rPr>
-                <w:rFonts w:ascii="Times New Roman" w:hAnsi="Times New Roman" w:cs="Times New Roman"/>
                 <w:b/>
                 <w:sz w:val="24"/>
                 <w:szCs w:val="24"/>
@@ -2135,6 +2094,7 @@
             <w:pPr>
               <w:rPr>
                 <w:rFonts w:ascii="Times New Roman" w:hAnsi="Times New Roman" w:cs="Times New Roman"/>
+                <w:bCs/>
                 <w:color w:val="7030A0"/>
                 <w:sz w:val="24"/>
                 <w:szCs w:val="24"/>
@@ -2143,11 +2103,12 @@
             <w:r>
               <w:rPr>
                 <w:rFonts w:ascii="Times New Roman" w:hAnsi="Times New Roman" w:cs="Times New Roman"/>
+                <w:bCs/>
                 <w:color w:val="7030A0"/>
                 <w:sz w:val="24"/>
                 <w:szCs w:val="24"/>
               </w:rPr>
-              <w:t>GS: Project Data</w:t>
+              <w:t>GS: Project Research Question and Study Design</w:t>
             </w:r>
           </w:p>
           <w:p>
@@ -2518,7 +2479,6 @@
                 <w:szCs w:val="24"/>
               </w:rPr>
             </w:pPr>
-            <w:proofErr w:type="spellStart"/>
             <w:r>
               <w:rPr>
                 <w:rFonts w:ascii="Times New Roman" w:hAnsi="Times New Roman" w:cs="Times New Roman"/>
@@ -2527,7 +2487,6 @@
               </w:rPr>
               <w:t>OnePropTheory</w:t>
             </w:r>
-            <w:proofErr w:type="spellEnd"/>
             <w:r>
               <w:rPr>
                 <w:rFonts w:ascii="Times New Roman" w:hAnsi="Times New Roman" w:cs="Times New Roman"/>
@@ -2919,23 +2878,13 @@
                 <w:szCs w:val="24"/>
               </w:rPr>
             </w:pPr>
-            <w:proofErr w:type="spellStart"/>
-            <w:r>
-              <w:rPr>
-                <w:rFonts w:ascii="Times New Roman" w:hAnsi="Times New Roman" w:cs="Times New Roman"/>
-                <w:sz w:val="24"/>
-                <w:szCs w:val="24"/>
-              </w:rPr>
-              <w:t>OnePropTheory</w:t>
-            </w:r>
-            <w:proofErr w:type="spellEnd"/>
-            <w:r>
-              <w:rPr>
-                <w:rFonts w:ascii="Times New Roman" w:hAnsi="Times New Roman" w:cs="Times New Roman"/>
-                <w:sz w:val="24"/>
-                <w:szCs w:val="24"/>
-              </w:rPr>
-              <w:t xml:space="preserve"> – Confidence Intervals</w:t>
+            <w:r>
+              <w:rPr>
+                <w:rFonts w:ascii="Times New Roman" w:hAnsi="Times New Roman" w:cs="Times New Roman"/>
+                <w:sz w:val="24"/>
+                <w:szCs w:val="24"/>
+              </w:rPr>
+              <w:t>OnePropTheory – Confidence Intervals</w:t>
             </w:r>
           </w:p>
         </w:tc>
@@ -2959,7 +2908,7 @@
                 <w:sz w:val="24"/>
                 <w:szCs w:val="24"/>
               </w:rPr>
-              <w:t>GS: Project Descriptive Statistics</w:t>
+              <w:t>GS: Project Data</w:t>
             </w:r>
           </w:p>
           <w:p>
@@ -3353,7 +3302,6 @@
                 <w:szCs w:val="24"/>
               </w:rPr>
             </w:pPr>
-            <w:proofErr w:type="spellStart"/>
             <w:r>
               <w:rPr>
                 <w:rFonts w:ascii="Times New Roman" w:hAnsi="Times New Roman" w:cs="Times New Roman"/>
@@ -3362,7 +3310,6 @@
               </w:rPr>
               <w:t>TwoPropSim</w:t>
             </w:r>
-            <w:proofErr w:type="spellEnd"/>
           </w:p>
           <w:p>
             <w:pPr>
@@ -3378,7 +3325,6 @@
                 <w:szCs w:val="24"/>
               </w:rPr>
             </w:pPr>
-            <w:proofErr w:type="spellStart"/>
             <w:r>
               <w:rPr>
                 <w:rFonts w:ascii="Times New Roman" w:hAnsi="Times New Roman" w:cs="Times New Roman"/>
@@ -3387,7 +3333,6 @@
               </w:rPr>
               <w:t>Errors_Power</w:t>
             </w:r>
-            <w:proofErr w:type="spellEnd"/>
           </w:p>
         </w:tc>
         <w:tc>
@@ -3752,6 +3697,36 @@
           <w:tcPr>
             <w:tcW w:w="3960" w:type="dxa"/>
           </w:tcPr>
+          <w:p>
+            <w:pPr>
+              <w:rPr>
+                <w:rFonts w:ascii="Times New Roman" w:hAnsi="Times New Roman" w:cs="Times New Roman"/>
+                <w:bCs/>
+                <w:color w:val="00B050"/>
+                <w:sz w:val="24"/>
+                <w:szCs w:val="24"/>
+              </w:rPr>
+            </w:pPr>
+            <w:r>
+              <w:rPr>
+                <w:rFonts w:ascii="Times New Roman" w:hAnsi="Times New Roman" w:cs="Times New Roman"/>
+                <w:color w:val="7030A0"/>
+                <w:sz w:val="24"/>
+                <w:szCs w:val="24"/>
+              </w:rPr>
+              <w:t>GS: Project Descriptive Statistics</w:t>
+            </w:r>
+            <w:r>
+              <w:rPr>
+                <w:rFonts w:ascii="Times New Roman" w:hAnsi="Times New Roman" w:cs="Times New Roman"/>
+                <w:bCs/>
+                <w:color w:val="00B050"/>
+                <w:sz w:val="24"/>
+                <w:szCs w:val="24"/>
+              </w:rPr>
+              <w:t xml:space="preserve"> </w:t>
+            </w:r>
+          </w:p>
           <w:p>
             <w:pPr>
               <w:rPr>
@@ -4073,7 +4048,6 @@
                 <w:szCs w:val="24"/>
               </w:rPr>
             </w:pPr>
-            <w:proofErr w:type="spellStart"/>
             <w:r>
               <w:rPr>
                 <w:rFonts w:ascii="Times New Roman" w:hAnsi="Times New Roman" w:cs="Times New Roman"/>
@@ -4082,7 +4056,6 @@
               </w:rPr>
               <w:t>OneMeanTheory</w:t>
             </w:r>
-            <w:proofErr w:type="spellEnd"/>
           </w:p>
         </w:tc>
         <w:tc>
@@ -4500,7 +4473,6 @@
                 <w:szCs w:val="24"/>
               </w:rPr>
             </w:pPr>
-            <w:proofErr w:type="spellStart"/>
             <w:r>
               <w:rPr>
                 <w:rFonts w:ascii="Times New Roman" w:hAnsi="Times New Roman" w:cs="Times New Roman"/>
@@ -4517,7 +4489,6 @@
               </w:rPr>
               <w:t>Theory</w:t>
             </w:r>
-            <w:proofErr w:type="spellEnd"/>
           </w:p>
         </w:tc>
         <w:tc>
@@ -4853,7 +4824,6 @@
                 <w:szCs w:val="24"/>
               </w:rPr>
             </w:pPr>
-            <w:proofErr w:type="spellStart"/>
             <w:r>
               <w:rPr>
                 <w:rFonts w:ascii="Times New Roman" w:hAnsi="Times New Roman" w:cs="Times New Roman"/>
@@ -4862,7 +4832,6 @@
               </w:rPr>
               <w:t>RegressionSim</w:t>
             </w:r>
-            <w:proofErr w:type="spellEnd"/>
           </w:p>
         </w:tc>
         <w:tc>

</xml_diff>